<commit_message>
gant chart dosyasında pdf ve word documan dosyası içine gantt chartınson hali atıldı
</commit_message>
<xml_diff>
--- a/Docs/Final Report/final_report_ismail_v3.docx
+++ b/Docs/Final Report/final_report_ismail_v3.docx
@@ -14663,13 +14663,7 @@
         <w:rPr>
           <w:lang w:eastAsia="en-US"/>
         </w:rPr>
-        <w:t xml:space="preserve">+ $97 + </w:t>
-      </w:r>
-      <w:r>
-        <w:rPr>
-          <w:lang w:eastAsia="en-US"/>
-        </w:rPr>
-        <w:t>(</w:t>
+        <w:t>+ $97 + (</w:t>
       </w:r>
       <w:r>
         <w:rPr>
@@ -14681,7 +14675,13 @@
         <w:rPr>
           <w:lang w:eastAsia="en-US"/>
         </w:rPr>
-        <w:t>, PC1)</w:t>
+        <w:t>, PC1) $</w:t>
+      </w:r>
+      <w:r>
+        <w:rPr>
+          <w:lang w:eastAsia="en-US"/>
+        </w:rPr>
+        <w:t>1693,</w:t>
       </w:r>
       <w:r>
         <w:rPr>
@@ -14693,13 +14693,7 @@
         <w:rPr>
           <w:lang w:eastAsia="en-US"/>
         </w:rPr>
-        <w:t>$</w:t>
-      </w:r>
-      <w:r>
-        <w:rPr>
-          <w:lang w:eastAsia="en-US"/>
-        </w:rPr>
-        <w:t>1693,</w:t>
+        <w:t xml:space="preserve">21 </w:t>
       </w:r>
       <w:r>
         <w:rPr>
@@ -14711,7 +14705,58 @@
         <w:rPr>
           <w:lang w:eastAsia="en-US"/>
         </w:rPr>
-        <w:t xml:space="preserve">21 </w:t>
+        <w:t>=16.800 TL +$1790,21</w:t>
+      </w:r>
+    </w:p>
+    <w:p>
+      <w:pPr>
+        <w:rPr>
+          <w:lang w:eastAsia="en-US"/>
+        </w:rPr>
+      </w:pPr>
+      <w:r>
+        <w:rPr>
+          <w:lang w:eastAsia="en-US"/>
+        </w:rPr>
+        <w:t>Total cost</w:t>
+      </w:r>
+      <w:r>
+        <w:rPr>
+          <w:lang w:eastAsia="en-US"/>
+        </w:rPr>
+        <w:t xml:space="preserve"> = Total cost per user * 3 = (16.800 TL +$1790,21) * 3 = 50.400TL+$5370,63</w:t>
+      </w:r>
+    </w:p>
+    <w:p>
+      <w:pPr>
+        <w:rPr>
+          <w:lang w:eastAsia="en-US"/>
+        </w:rPr>
+      </w:pPr>
+    </w:p>
+    <w:p>
+      <w:pPr>
+        <w:rPr>
+          <w:lang w:eastAsia="en-US"/>
+        </w:rPr>
+      </w:pPr>
+      <w:r>
+        <w:rPr>
+          <w:lang w:eastAsia="en-US"/>
+        </w:rPr>
+        <w:t>Total cost per user=16.800TL  + $97 +   (</w:t>
+      </w:r>
+      <w:r>
+        <w:rPr>
+          <w:lang w:eastAsia="en-US"/>
+        </w:rPr>
+        <w:t>as regards</w:t>
+      </w:r>
+      <w:r>
+        <w:rPr>
+          <w:lang w:eastAsia="en-US"/>
+        </w:rPr>
+        <w:t>, PC2)</w:t>
       </w:r>
       <w:r>
         <w:rPr>
@@ -14723,88 +14768,7 @@
         <w:rPr>
           <w:lang w:eastAsia="en-US"/>
         </w:rPr>
-        <w:t>=16.800 TL +$1790,21</w:t>
-      </w:r>
-    </w:p>
-    <w:p>
-      <w:pPr>
-        <w:rPr>
-          <w:lang w:eastAsia="en-US"/>
-        </w:rPr>
-      </w:pPr>
-      <w:r>
-        <w:rPr>
-          <w:lang w:eastAsia="en-US"/>
-        </w:rPr>
-        <w:t>Total cost</w:t>
-      </w:r>
-      <w:r>
-        <w:rPr>
-          <w:lang w:eastAsia="en-US"/>
-        </w:rPr>
-        <w:t xml:space="preserve"> = Total cost per user * 3 = (</w:t>
-      </w:r>
-      <w:r>
-        <w:rPr>
-          <w:lang w:eastAsia="en-US"/>
-        </w:rPr>
-        <w:t>16.800 TL +$1790,21</w:t>
-      </w:r>
-      <w:r>
-        <w:rPr>
-          <w:lang w:eastAsia="en-US"/>
-        </w:rPr>
-        <w:t>) * 3 = 50.400TL+$5370,63</w:t>
-      </w:r>
-    </w:p>
-    <w:p>
-      <w:pPr>
-        <w:rPr>
-          <w:lang w:eastAsia="en-US"/>
-        </w:rPr>
-      </w:pPr>
-    </w:p>
-    <w:p>
-      <w:pPr>
-        <w:rPr>
-          <w:lang w:eastAsia="en-US"/>
-        </w:rPr>
-      </w:pPr>
-      <w:r>
-        <w:rPr>
-          <w:lang w:eastAsia="en-US"/>
-        </w:rPr>
-        <w:t>Total cost per user=16.800TL  + $97 +   (</w:t>
-      </w:r>
-      <w:r>
-        <w:rPr>
-          <w:lang w:eastAsia="en-US"/>
-        </w:rPr>
-        <w:t>as regards</w:t>
-      </w:r>
-      <w:r>
-        <w:rPr>
-          <w:lang w:eastAsia="en-US"/>
-        </w:rPr>
-        <w:t>, PC2)</w:t>
-      </w:r>
-      <w:r>
-        <w:rPr>
-          <w:lang w:eastAsia="en-US"/>
-        </w:rPr>
-        <w:t xml:space="preserve"> </w:t>
-      </w:r>
-      <w:r>
-        <w:rPr>
-          <w:lang w:eastAsia="en-US"/>
-        </w:rPr>
-        <w:t xml:space="preserve"> $5. 017=16.800 TL +$</w:t>
-      </w:r>
-      <w:r>
-        <w:rPr>
-          <w:lang w:eastAsia="en-US"/>
-        </w:rPr>
-        <w:t>5.114</w:t>
+        <w:t xml:space="preserve"> $5. 017=16.800 TL +$5.114</w:t>
       </w:r>
       <w:r>
         <w:rPr>
@@ -14829,28 +14793,874 @@
         <w:rPr>
           <w:lang w:eastAsia="en-US"/>
         </w:rPr>
-        <w:t>Total cost = Total cost per user * 3 = (16.800 TL +$</w:t>
+        <w:t>Total cost = Total cost per user * 3 = (16.800 TL +$5.114) * 3 = 50.400TL+$15.432</w:t>
       </w:r>
-      <w:r>
-        <w:rPr>
-          <w:lang w:eastAsia="en-US"/>
-        </w:rPr>
-        <w:t>5.114</w:t>
-      </w:r>
-      <w:r>
-        <w:rPr>
-          <w:lang w:eastAsia="en-US"/>
-        </w:rPr>
-        <w:t>) * 3 = 50.400TL+$</w:t>
-      </w:r>
-      <w:r>
-        <w:rPr>
-          <w:lang w:eastAsia="en-US"/>
-        </w:rPr>
-        <w:t>15.432</w:t>
-      </w:r>
+    </w:p>
+    <w:p>
+      <w:pPr>
+        <w:rPr>
+          <w:lang w:eastAsia="en-US"/>
+        </w:rPr>
+      </w:pPr>
+    </w:p>
+    <w:p>
+      <w:pPr>
+        <w:rPr>
+          <w:lang w:eastAsia="en-US"/>
+        </w:rPr>
+      </w:pPr>
+    </w:p>
+    <w:p>
+      <w:pPr>
+        <w:rPr>
+          <w:lang w:eastAsia="en-US"/>
+        </w:rPr>
+      </w:pPr>
+    </w:p>
+    <w:tbl>
+      <w:tblPr>
+        <w:tblStyle w:val="TabloKlavuzu"/>
+        <w:tblW w:w="9356" w:type="dxa"/>
+        <w:tblInd w:w="-147" w:type="dxa"/>
+        <w:tblLook w:val="04A0" w:firstRow="1" w:lastRow="0" w:firstColumn="1" w:lastColumn="0" w:noHBand="0" w:noVBand="1"/>
+      </w:tblPr>
+      <w:tblGrid>
+        <w:gridCol w:w="3970"/>
+        <w:gridCol w:w="2693"/>
+        <w:gridCol w:w="2693"/>
+      </w:tblGrid>
+      <w:tr>
+        <w:tc>
+          <w:tcPr>
+            <w:tcW w:w="3970" w:type="dxa"/>
+          </w:tcPr>
+          <w:p>
+            <w:pPr>
+              <w:rPr>
+                <w:b/>
+                <w:bCs/>
+                <w:lang w:eastAsia="en-US"/>
+              </w:rPr>
+            </w:pPr>
+            <w:r>
+              <w:rPr>
+                <w:b/>
+                <w:bCs/>
+                <w:lang w:eastAsia="en-US"/>
+              </w:rPr>
+              <w:t>Hardware/Software</w:t>
+            </w:r>
+            <w:r>
+              <w:rPr>
+                <w:b/>
+                <w:bCs/>
+                <w:lang w:eastAsia="en-US"/>
+              </w:rPr>
+              <w:t>/Employee</w:t>
+            </w:r>
+            <w:r>
+              <w:rPr>
+                <w:b/>
+                <w:bCs/>
+                <w:lang w:eastAsia="en-US"/>
+              </w:rPr>
+              <w:t xml:space="preserve"> Cost</w:t>
+            </w:r>
+          </w:p>
+        </w:tc>
+        <w:tc>
+          <w:tcPr>
+            <w:tcW w:w="2693" w:type="dxa"/>
+          </w:tcPr>
+          <w:p>
+            <w:pPr>
+              <w:rPr>
+                <w:b/>
+                <w:bCs/>
+                <w:lang w:eastAsia="en-US"/>
+              </w:rPr>
+            </w:pPr>
+            <w:r>
+              <w:rPr>
+                <w:b/>
+                <w:bCs/>
+                <w:lang w:eastAsia="en-US"/>
+              </w:rPr>
+              <w:t xml:space="preserve">Per user </w:t>
+            </w:r>
+          </w:p>
+        </w:tc>
+        <w:tc>
+          <w:tcPr>
+            <w:tcW w:w="2693" w:type="dxa"/>
+          </w:tcPr>
+          <w:p>
+            <w:pPr>
+              <w:rPr>
+                <w:b/>
+                <w:bCs/>
+                <w:lang w:eastAsia="en-US"/>
+              </w:rPr>
+            </w:pPr>
+            <w:r>
+              <w:rPr>
+                <w:b/>
+                <w:bCs/>
+                <w:lang w:eastAsia="en-US"/>
+              </w:rPr>
+              <w:t>All member</w:t>
+            </w:r>
+            <w:r>
+              <w:rPr>
+                <w:b/>
+                <w:bCs/>
+                <w:lang w:eastAsia="en-US"/>
+              </w:rPr>
+              <w:t>(3 user)</w:t>
+            </w:r>
+          </w:p>
+        </w:tc>
+      </w:tr>
+      <w:tr>
+        <w:tc>
+          <w:tcPr>
+            <w:tcW w:w="3970" w:type="dxa"/>
+          </w:tcPr>
+          <w:p>
+            <w:pPr>
+              <w:rPr>
+                <w:lang w:eastAsia="en-US"/>
+              </w:rPr>
+            </w:pPr>
+            <w:r>
+              <w:rPr>
+                <w:b/>
+                <w:bCs/>
+                <w:lang w:eastAsia="en-US"/>
+              </w:rPr>
+              <w:t>Hardware</w:t>
+            </w:r>
+            <w:r>
+              <w:rPr>
+                <w:lang w:eastAsia="en-US"/>
+              </w:rPr>
+              <w:t xml:space="preserve"> PC1</w:t>
+            </w:r>
+          </w:p>
+        </w:tc>
+        <w:tc>
+          <w:tcPr>
+            <w:tcW w:w="2693" w:type="dxa"/>
+          </w:tcPr>
+          <w:p>
+            <w:pPr>
+              <w:rPr>
+                <w:lang w:eastAsia="en-US"/>
+              </w:rPr>
+            </w:pPr>
+            <w:r>
+              <w:rPr>
+                <w:lang w:eastAsia="en-US"/>
+              </w:rPr>
+              <w:t xml:space="preserve"> $</w:t>
+            </w:r>
+            <w:r>
+              <w:rPr>
+                <w:lang w:eastAsia="en-US"/>
+              </w:rPr>
+              <w:t>1693,</w:t>
+            </w:r>
+            <w:r>
+              <w:rPr>
+                <w:lang w:eastAsia="en-US"/>
+              </w:rPr>
+              <w:t xml:space="preserve"> </w:t>
+            </w:r>
+            <w:r>
+              <w:rPr>
+                <w:lang w:eastAsia="en-US"/>
+              </w:rPr>
+              <w:t>21</w:t>
+            </w:r>
+          </w:p>
+        </w:tc>
+        <w:tc>
+          <w:tcPr>
+            <w:tcW w:w="2693" w:type="dxa"/>
+          </w:tcPr>
+          <w:p>
+            <w:pPr>
+              <w:rPr>
+                <w:lang w:eastAsia="en-US"/>
+              </w:rPr>
+            </w:pPr>
+            <w:r>
+              <w:rPr>
+                <w:lang w:eastAsia="en-US"/>
+              </w:rPr>
+              <w:t>$5.079,63</w:t>
+            </w:r>
+          </w:p>
+        </w:tc>
+      </w:tr>
+      <w:tr>
+        <w:tc>
+          <w:tcPr>
+            <w:tcW w:w="3970" w:type="dxa"/>
+          </w:tcPr>
+          <w:p>
+            <w:pPr>
+              <w:rPr>
+                <w:lang w:eastAsia="en-US"/>
+              </w:rPr>
+            </w:pPr>
+            <w:r>
+              <w:rPr>
+                <w:b/>
+                <w:bCs/>
+                <w:lang w:eastAsia="en-US"/>
+              </w:rPr>
+              <w:t xml:space="preserve">Hardware </w:t>
+            </w:r>
+            <w:r>
+              <w:rPr>
+                <w:lang w:eastAsia="en-US"/>
+              </w:rPr>
+              <w:t>PC2</w:t>
+            </w:r>
+          </w:p>
+        </w:tc>
+        <w:tc>
+          <w:tcPr>
+            <w:tcW w:w="2693" w:type="dxa"/>
+          </w:tcPr>
+          <w:p>
+            <w:pPr>
+              <w:rPr>
+                <w:lang w:eastAsia="en-US"/>
+              </w:rPr>
+            </w:pPr>
+            <w:r>
+              <w:rPr>
+                <w:lang w:eastAsia="en-US"/>
+              </w:rPr>
+              <w:t xml:space="preserve"> $5. 017</w:t>
+            </w:r>
+          </w:p>
+        </w:tc>
+        <w:tc>
+          <w:tcPr>
+            <w:tcW w:w="2693" w:type="dxa"/>
+          </w:tcPr>
+          <w:p>
+            <w:pPr>
+              <w:rPr>
+                <w:lang w:eastAsia="en-US"/>
+              </w:rPr>
+            </w:pPr>
+            <w:r>
+              <w:rPr>
+                <w:lang w:eastAsia="en-US"/>
+              </w:rPr>
+              <w:t>$15.051</w:t>
+            </w:r>
+          </w:p>
+        </w:tc>
+      </w:tr>
+      <w:tr>
+        <w:tc>
+          <w:tcPr>
+            <w:tcW w:w="3970" w:type="dxa"/>
+          </w:tcPr>
+          <w:p>
+            <w:pPr>
+              <w:rPr>
+                <w:lang w:eastAsia="en-US"/>
+              </w:rPr>
+            </w:pPr>
+            <w:r>
+              <w:rPr>
+                <w:b/>
+                <w:bCs/>
+                <w:lang w:eastAsia="en-US"/>
+              </w:rPr>
+              <w:t>Software</w:t>
+            </w:r>
+            <w:r>
+              <w:rPr>
+                <w:lang w:eastAsia="en-US"/>
+              </w:rPr>
+              <w:t xml:space="preserve"> </w:t>
+            </w:r>
+            <w:r>
+              <w:t>Uflex</w:t>
+            </w:r>
+          </w:p>
+        </w:tc>
+        <w:tc>
+          <w:tcPr>
+            <w:tcW w:w="2693" w:type="dxa"/>
+          </w:tcPr>
+          <w:p>
+            <w:pPr>
+              <w:rPr>
+                <w:lang w:eastAsia="en-US"/>
+              </w:rPr>
+            </w:pPr>
+            <w:r>
+              <w:rPr>
+                <w:lang w:eastAsia="en-US"/>
+              </w:rPr>
+              <w:t xml:space="preserve"> $30</w:t>
+            </w:r>
+          </w:p>
+        </w:tc>
+        <w:tc>
+          <w:tcPr>
+            <w:tcW w:w="2693" w:type="dxa"/>
+          </w:tcPr>
+          <w:p>
+            <w:pPr>
+              <w:rPr>
+                <w:lang w:eastAsia="en-US"/>
+              </w:rPr>
+            </w:pPr>
+            <w:r>
+              <w:rPr>
+                <w:lang w:eastAsia="en-US"/>
+              </w:rPr>
+              <w:t>$90</w:t>
+            </w:r>
+          </w:p>
+        </w:tc>
+      </w:tr>
+      <w:tr>
+        <w:tc>
+          <w:tcPr>
+            <w:tcW w:w="3970" w:type="dxa"/>
+          </w:tcPr>
+          <w:p>
+            <w:pPr>
+              <w:rPr>
+                <w:lang w:eastAsia="en-US"/>
+              </w:rPr>
+            </w:pPr>
+            <w:r>
+              <w:rPr>
+                <w:b/>
+                <w:bCs/>
+                <w:lang w:eastAsia="en-US"/>
+              </w:rPr>
+              <w:t>Software</w:t>
+            </w:r>
+            <w:r>
+              <w:rPr>
+                <w:lang w:eastAsia="en-US"/>
+              </w:rPr>
+              <w:t xml:space="preserve">  </w:t>
+            </w:r>
+            <w:r>
+              <w:t>Obi Fluid</w:t>
+            </w:r>
+          </w:p>
+        </w:tc>
+        <w:tc>
+          <w:tcPr>
+            <w:tcW w:w="2693" w:type="dxa"/>
+          </w:tcPr>
+          <w:p>
+            <w:pPr>
+              <w:rPr>
+                <w:lang w:eastAsia="en-US"/>
+              </w:rPr>
+            </w:pPr>
+            <w:r>
+              <w:rPr>
+                <w:lang w:eastAsia="en-US"/>
+              </w:rPr>
+              <w:t xml:space="preserve"> $30</w:t>
+            </w:r>
+          </w:p>
+        </w:tc>
+        <w:tc>
+          <w:tcPr>
+            <w:tcW w:w="2693" w:type="dxa"/>
+          </w:tcPr>
+          <w:p>
+            <w:pPr>
+              <w:rPr>
+                <w:lang w:eastAsia="en-US"/>
+              </w:rPr>
+            </w:pPr>
+            <w:r>
+              <w:rPr>
+                <w:lang w:eastAsia="en-US"/>
+              </w:rPr>
+              <w:t>$90</w:t>
+            </w:r>
+          </w:p>
+        </w:tc>
+      </w:tr>
+      <w:tr>
+        <w:tc>
+          <w:tcPr>
+            <w:tcW w:w="3970" w:type="dxa"/>
+          </w:tcPr>
+          <w:p>
+            <w:pPr>
+              <w:rPr>
+                <w:lang w:eastAsia="en-US"/>
+              </w:rPr>
+            </w:pPr>
+            <w:r>
+              <w:rPr>
+                <w:b/>
+                <w:bCs/>
+                <w:lang w:eastAsia="en-US"/>
+              </w:rPr>
+              <w:t>Software</w:t>
+            </w:r>
+            <w:r>
+              <w:rPr>
+                <w:lang w:eastAsia="en-US"/>
+              </w:rPr>
+              <w:t xml:space="preserve"> </w:t>
+            </w:r>
+            <w:r>
+              <w:t>Tecnie collider creator</w:t>
+            </w:r>
+          </w:p>
+        </w:tc>
+        <w:tc>
+          <w:tcPr>
+            <w:tcW w:w="2693" w:type="dxa"/>
+          </w:tcPr>
+          <w:p>
+            <w:pPr>
+              <w:rPr>
+                <w:lang w:eastAsia="en-US"/>
+              </w:rPr>
+            </w:pPr>
+            <w:r>
+              <w:rPr>
+                <w:lang w:eastAsia="en-US"/>
+              </w:rPr>
+              <w:t xml:space="preserve"> </w:t>
+            </w:r>
+            <w:r>
+              <w:rPr>
+                <w:lang w:eastAsia="en-US"/>
+              </w:rPr>
+              <w:t>$30</w:t>
+            </w:r>
+          </w:p>
+        </w:tc>
+        <w:tc>
+          <w:tcPr>
+            <w:tcW w:w="2693" w:type="dxa"/>
+          </w:tcPr>
+          <w:p>
+            <w:pPr>
+              <w:rPr>
+                <w:lang w:eastAsia="en-US"/>
+              </w:rPr>
+            </w:pPr>
+            <w:r>
+              <w:rPr>
+                <w:lang w:eastAsia="en-US"/>
+              </w:rPr>
+              <w:t>$</w:t>
+            </w:r>
+            <w:r>
+              <w:rPr>
+                <w:lang w:eastAsia="en-US"/>
+              </w:rPr>
+              <w:t>9</w:t>
+            </w:r>
+            <w:r>
+              <w:rPr>
+                <w:lang w:eastAsia="en-US"/>
+              </w:rPr>
+              <w:t>0</w:t>
+            </w:r>
+          </w:p>
+        </w:tc>
+      </w:tr>
+      <w:tr>
+        <w:tc>
+          <w:tcPr>
+            <w:tcW w:w="3970" w:type="dxa"/>
+          </w:tcPr>
+          <w:p>
+            <w:pPr>
+              <w:rPr>
+                <w:lang w:eastAsia="en-US"/>
+              </w:rPr>
+            </w:pPr>
+            <w:r>
+              <w:rPr>
+                <w:b/>
+                <w:bCs/>
+                <w:lang w:eastAsia="en-US"/>
+              </w:rPr>
+              <w:t>Software</w:t>
+            </w:r>
+            <w:r>
+              <w:rPr>
+                <w:lang w:eastAsia="en-US"/>
+              </w:rPr>
+              <w:t xml:space="preserve"> </w:t>
+            </w:r>
+            <w:r>
+              <w:rPr>
+                <w:b/>
+                <w:bCs/>
+              </w:rPr>
+              <w:t xml:space="preserve"> </w:t>
+            </w:r>
+            <w:r>
+              <w:t>Screen space fluids</w:t>
+            </w:r>
+          </w:p>
+        </w:tc>
+        <w:tc>
+          <w:tcPr>
+            <w:tcW w:w="2693" w:type="dxa"/>
+          </w:tcPr>
+          <w:p>
+            <w:pPr>
+              <w:rPr>
+                <w:lang w:eastAsia="en-US"/>
+              </w:rPr>
+            </w:pPr>
+            <w:r>
+              <w:rPr>
+                <w:lang w:eastAsia="en-US"/>
+              </w:rPr>
+              <w:t xml:space="preserve"> $7</w:t>
+            </w:r>
+          </w:p>
+        </w:tc>
+        <w:tc>
+          <w:tcPr>
+            <w:tcW w:w="2693" w:type="dxa"/>
+          </w:tcPr>
+          <w:p>
+            <w:pPr>
+              <w:rPr>
+                <w:lang w:eastAsia="en-US"/>
+              </w:rPr>
+            </w:pPr>
+            <w:r>
+              <w:rPr>
+                <w:lang w:eastAsia="en-US"/>
+              </w:rPr>
+              <w:t>$21</w:t>
+            </w:r>
+          </w:p>
+        </w:tc>
+      </w:tr>
+      <w:tr>
+        <w:tc>
+          <w:tcPr>
+            <w:tcW w:w="3970" w:type="dxa"/>
+          </w:tcPr>
+          <w:p>
+            <w:pPr>
+              <w:rPr>
+                <w:lang w:eastAsia="en-US"/>
+              </w:rPr>
+            </w:pPr>
+            <w:r>
+              <w:rPr>
+                <w:b/>
+                <w:bCs/>
+                <w:lang w:eastAsia="en-US"/>
+              </w:rPr>
+              <w:t>Employee</w:t>
+            </w:r>
+            <w:r>
+              <w:rPr>
+                <w:b/>
+                <w:bCs/>
+                <w:lang w:eastAsia="en-US"/>
+              </w:rPr>
+              <w:t xml:space="preserve"> Cost</w:t>
+            </w:r>
+          </w:p>
+        </w:tc>
+        <w:tc>
+          <w:tcPr>
+            <w:tcW w:w="2693" w:type="dxa"/>
+          </w:tcPr>
+          <w:p>
+            <w:pPr>
+              <w:rPr>
+                <w:lang w:eastAsia="en-US"/>
+              </w:rPr>
+            </w:pPr>
+            <w:r>
+              <w:rPr>
+                <w:lang w:eastAsia="en-US"/>
+              </w:rPr>
+              <w:t>16.800TL</w:t>
+            </w:r>
+          </w:p>
+        </w:tc>
+        <w:tc>
+          <w:tcPr>
+            <w:tcW w:w="2693" w:type="dxa"/>
+          </w:tcPr>
+          <w:p>
+            <w:pPr>
+              <w:rPr>
+                <w:lang w:eastAsia="en-US"/>
+              </w:rPr>
+            </w:pPr>
+            <w:r>
+              <w:rPr>
+                <w:lang w:eastAsia="en-US"/>
+              </w:rPr>
+              <w:t>50.400TL</w:t>
+            </w:r>
+          </w:p>
+        </w:tc>
+      </w:tr>
+      <w:tr>
+        <w:tc>
+          <w:tcPr>
+            <w:tcW w:w="3970" w:type="dxa"/>
+          </w:tcPr>
+          <w:p>
+            <w:pPr>
+              <w:rPr>
+                <w:b/>
+                <w:bCs/>
+                <w:lang w:eastAsia="en-US"/>
+              </w:rPr>
+            </w:pPr>
+            <w:r>
+              <w:rPr>
+                <w:b/>
+                <w:bCs/>
+                <w:lang w:eastAsia="en-US"/>
+              </w:rPr>
+              <w:t>Total Cost as regards PC1</w:t>
+            </w:r>
+          </w:p>
+        </w:tc>
+        <w:tc>
+          <w:tcPr>
+            <w:tcW w:w="2693" w:type="dxa"/>
+          </w:tcPr>
+          <w:p>
+            <w:pPr>
+              <w:rPr>
+                <w:lang w:eastAsia="en-US"/>
+              </w:rPr>
+            </w:pPr>
+            <w:r>
+              <w:rPr>
+                <w:lang w:eastAsia="en-US"/>
+              </w:rPr>
+              <w:t>16.800 TL +$1790,21</w:t>
+            </w:r>
+          </w:p>
+        </w:tc>
+        <w:tc>
+          <w:tcPr>
+            <w:tcW w:w="2693" w:type="dxa"/>
+          </w:tcPr>
+          <w:p>
+            <w:pPr>
+              <w:rPr>
+                <w:lang w:eastAsia="en-US"/>
+              </w:rPr>
+            </w:pPr>
+            <w:r>
+              <w:rPr>
+                <w:lang w:eastAsia="en-US"/>
+              </w:rPr>
+              <w:t>50.400TL+$5370,63</w:t>
+            </w:r>
+          </w:p>
+        </w:tc>
+      </w:tr>
+      <w:tr>
+        <w:tc>
+          <w:tcPr>
+            <w:tcW w:w="3970" w:type="dxa"/>
+          </w:tcPr>
+          <w:p>
+            <w:pPr>
+              <w:rPr>
+                <w:b/>
+                <w:bCs/>
+                <w:lang w:eastAsia="en-US"/>
+              </w:rPr>
+            </w:pPr>
+            <w:r>
+              <w:rPr>
+                <w:b/>
+                <w:bCs/>
+                <w:lang w:eastAsia="en-US"/>
+              </w:rPr>
+              <w:t>Total Cost as regards PC</w:t>
+            </w:r>
+            <w:r>
+              <w:rPr>
+                <w:b/>
+                <w:bCs/>
+                <w:lang w:eastAsia="en-US"/>
+              </w:rPr>
+              <w:t>2</w:t>
+            </w:r>
+          </w:p>
+        </w:tc>
+        <w:tc>
+          <w:tcPr>
+            <w:tcW w:w="2693" w:type="dxa"/>
+          </w:tcPr>
+          <w:p>
+            <w:pPr>
+              <w:rPr>
+                <w:lang w:eastAsia="en-US"/>
+              </w:rPr>
+            </w:pPr>
+            <w:r>
+              <w:rPr>
+                <w:lang w:eastAsia="en-US"/>
+              </w:rPr>
+              <w:t xml:space="preserve">16.800 TL +$5.114       </w:t>
+            </w:r>
+          </w:p>
+        </w:tc>
+        <w:tc>
+          <w:tcPr>
+            <w:tcW w:w="2693" w:type="dxa"/>
+          </w:tcPr>
+          <w:p>
+            <w:pPr>
+              <w:rPr>
+                <w:lang w:eastAsia="en-US"/>
+              </w:rPr>
+            </w:pPr>
+            <w:r>
+              <w:rPr>
+                <w:lang w:eastAsia="en-US"/>
+              </w:rPr>
+              <w:t>50.400TL+$15.432</w:t>
+            </w:r>
+          </w:p>
+        </w:tc>
+      </w:tr>
+    </w:tbl>
+    <w:p>
+      <w:pPr>
+        <w:rPr>
+          <w:lang w:eastAsia="en-US"/>
+        </w:rPr>
+      </w:pPr>
+    </w:p>
+    <w:p>
+      <w:pPr>
+        <w:rPr>
+          <w:lang w:eastAsia="en-US"/>
+        </w:rPr>
+      </w:pPr>
+    </w:p>
+    <w:p>
+      <w:pPr>
+        <w:rPr>
+          <w:lang w:eastAsia="en-US"/>
+        </w:rPr>
+      </w:pPr>
+    </w:p>
+    <w:p>
+      <w:pPr>
+        <w:rPr>
+          <w:lang w:eastAsia="en-US"/>
+        </w:rPr>
+      </w:pPr>
       <w:bookmarkStart w:id="27" w:name="_GoBack"/>
       <w:bookmarkEnd w:id="27"/>
+    </w:p>
+    <w:p>
+      <w:pPr>
+        <w:rPr>
+          <w:lang w:eastAsia="en-US"/>
+        </w:rPr>
+      </w:pPr>
+    </w:p>
+    <w:p>
+      <w:pPr>
+        <w:rPr>
+          <w:lang w:eastAsia="en-US"/>
+        </w:rPr>
+      </w:pPr>
+    </w:p>
+    <w:p>
+      <w:pPr>
+        <w:rPr>
+          <w:lang w:eastAsia="en-US"/>
+        </w:rPr>
+      </w:pPr>
+    </w:p>
+    <w:p>
+      <w:pPr>
+        <w:rPr>
+          <w:lang w:eastAsia="en-US"/>
+        </w:rPr>
+      </w:pPr>
+    </w:p>
+    <w:p>
+      <w:pPr>
+        <w:rPr>
+          <w:lang w:eastAsia="en-US"/>
+        </w:rPr>
+      </w:pPr>
+    </w:p>
+    <w:p>
+      <w:pPr>
+        <w:rPr>
+          <w:lang w:eastAsia="en-US"/>
+        </w:rPr>
+      </w:pPr>
+    </w:p>
+    <w:p>
+      <w:pPr>
+        <w:rPr>
+          <w:lang w:eastAsia="en-US"/>
+        </w:rPr>
+      </w:pPr>
+    </w:p>
+    <w:p>
+      <w:pPr>
+        <w:rPr>
+          <w:lang w:eastAsia="en-US"/>
+        </w:rPr>
+      </w:pPr>
+    </w:p>
+    <w:p>
+      <w:pPr>
+        <w:rPr>
+          <w:lang w:eastAsia="en-US"/>
+        </w:rPr>
+      </w:pPr>
+    </w:p>
+    <w:p>
+      <w:pPr>
+        <w:rPr>
+          <w:lang w:eastAsia="en-US"/>
+        </w:rPr>
+      </w:pPr>
+    </w:p>
+    <w:p>
+      <w:pPr>
+        <w:rPr>
+          <w:lang w:eastAsia="en-US"/>
+        </w:rPr>
+      </w:pPr>
     </w:p>
     <w:p>
       <w:pPr>
@@ -14921,6 +15731,7 @@
         <w:rPr>
           <w:b/>
         </w:rPr>
+        <w:lastRenderedPageBreak/>
         <w:t>b) Scientific work:</w:t>
       </w:r>
       <w:r>

</xml_diff>